<commit_message>
Tabela de usuários personalizada criada ; Views finalizas ; Rotas criadas ; Mais requisitos funcionais adicionados ; Filtros adicionados e configuração com o banco de dados MySQL realizada.
</commit_message>
<xml_diff>
--- a/1 - Requisitos Funcionais.docx
+++ b/1 - Requisitos Funcionais.docx
@@ -1,6 +1,6 @@
 
 <file path=word/document.xml><?xml version="1.0" encoding="utf-8"?>
-<w:document xmlns:wpc="http://schemas.microsoft.com/office/word/2010/wordprocessingCanvas" xmlns:cx="http://schemas.microsoft.com/office/drawing/2014/chartex" xmlns:cx1="http://schemas.microsoft.com/office/drawing/2015/9/8/chartex" xmlns:cx2="http://schemas.microsoft.com/office/drawing/2015/10/21/chartex" xmlns:cx3="http://schemas.microsoft.com/office/drawing/2016/5/9/chartex" xmlns:cx4="http://schemas.microsoft.com/office/drawing/2016/5/10/chartex" xmlns:cx5="http://schemas.microsoft.com/office/drawing/2016/5/11/chartex" xmlns:cx6="http://schemas.microsoft.com/office/drawing/2016/5/12/chartex" xmlns:cx7="http://schemas.microsoft.com/office/drawing/2016/5/13/chartex" xmlns:cx8="http://schemas.microsoft.com/office/drawing/2016/5/14/chartex" xmlns:mc="http://schemas.openxmlformats.org/markup-compatibility/2006" xmlns:aink="http://schemas.microsoft.com/office/drawing/2016/ink" xmlns:am3d="http://schemas.microsoft.com/office/drawing/2017/model3d" xmlns:o="urn:schemas-microsoft-com:office:office" xmlns:r="http://schemas.openxmlformats.org/officeDocument/2006/relationships" xmlns:m="http://schemas.openxmlformats.org/officeDocument/2006/math" xmlns:v="urn:schemas-microsoft-com:vml" xmlns:wp14="http://schemas.microsoft.com/office/word/2010/wordprocessingDrawing" xmlns:wp="http://schemas.openxmlformats.org/drawingml/2006/wordprocessingDrawing" xmlns:w10="urn:schemas-microsoft-com:office:word" xmlns:w="http://schemas.openxmlformats.org/wordprocessingml/2006/main" xmlns:w14="http://schemas.microsoft.com/office/word/2010/wordml" xmlns:w15="http://schemas.microsoft.com/office/word/2012/wordml" xmlns:w16cid="http://schemas.microsoft.com/office/word/2016/wordml/cid" xmlns:w16se="http://schemas.microsoft.com/office/word/2015/wordml/symex" xmlns:wpg="http://schemas.microsoft.com/office/word/2010/wordprocessingGroup" xmlns:wpi="http://schemas.microsoft.com/office/word/2010/wordprocessingInk" xmlns:wne="http://schemas.microsoft.com/office/word/2006/wordml" xmlns:wps="http://schemas.microsoft.com/office/word/2010/wordprocessingShape" mc:Ignorable="w14 w15 w16se w16cid wp14">
+<w:document xmlns:wpc="http://schemas.microsoft.com/office/word/2010/wordprocessingCanvas" xmlns:cx="http://schemas.microsoft.com/office/drawing/2014/chartex" xmlns:cx1="http://schemas.microsoft.com/office/drawing/2015/9/8/chartex" xmlns:cx2="http://schemas.microsoft.com/office/drawing/2015/10/21/chartex" xmlns:cx3="http://schemas.microsoft.com/office/drawing/2016/5/9/chartex" xmlns:cx4="http://schemas.microsoft.com/office/drawing/2016/5/10/chartex" xmlns:cx5="http://schemas.microsoft.com/office/drawing/2016/5/11/chartex" xmlns:cx6="http://schemas.microsoft.com/office/drawing/2016/5/12/chartex" xmlns:cx7="http://schemas.microsoft.com/office/drawing/2016/5/13/chartex" xmlns:cx8="http://schemas.microsoft.com/office/drawing/2016/5/14/chartex" xmlns:mc="http://schemas.openxmlformats.org/markup-compatibility/2006" xmlns:aink="http://schemas.microsoft.com/office/drawing/2016/ink" xmlns:am3d="http://schemas.microsoft.com/office/drawing/2017/model3d" xmlns:o="urn:schemas-microsoft-com:office:office" xmlns:oel="http://schemas.microsoft.com/office/2019/extlst" xmlns:r="http://schemas.openxmlformats.org/officeDocument/2006/relationships" xmlns:m="http://schemas.openxmlformats.org/officeDocument/2006/math" xmlns:v="urn:schemas-microsoft-com:vml" xmlns:wp14="http://schemas.microsoft.com/office/word/2010/wordprocessingDrawing" xmlns:wp="http://schemas.openxmlformats.org/drawingml/2006/wordprocessingDrawing" xmlns:w10="urn:schemas-microsoft-com:office:word" xmlns:w="http://schemas.openxmlformats.org/wordprocessingml/2006/main" xmlns:w14="http://schemas.microsoft.com/office/word/2010/wordml" xmlns:w15="http://schemas.microsoft.com/office/word/2012/wordml" xmlns:w16cex="http://schemas.microsoft.com/office/word/2018/wordml/cex" xmlns:w16cid="http://schemas.microsoft.com/office/word/2016/wordml/cid" xmlns:w16="http://schemas.microsoft.com/office/word/2018/wordml" xmlns:w16du="http://schemas.microsoft.com/office/word/2023/wordml/word16du" xmlns:w16sdtdh="http://schemas.microsoft.com/office/word/2020/wordml/sdtdatahash" xmlns:w16sdtfl="http://schemas.microsoft.com/office/word/2024/wordml/sdtformatlock" xmlns:w16se="http://schemas.microsoft.com/office/word/2015/wordml/symex" xmlns:wpg="http://schemas.microsoft.com/office/word/2010/wordprocessingGroup" xmlns:wpi="http://schemas.microsoft.com/office/word/2010/wordprocessingInk" xmlns:wne="http://schemas.microsoft.com/office/word/2006/wordml" xmlns:wps="http://schemas.microsoft.com/office/word/2010/wordprocessingShape" mc:Ignorable="w14 w15 w16se w16cid w16 w16cex w16sdtdh w16sdtfl w16du wp14">
   <w:body>
     <w:p>
       <w:pPr>
@@ -72,8 +72,6 @@
           <w:szCs w:val="30"/>
         </w:rPr>
       </w:pPr>
-      <w:bookmarkStart w:id="0" w:name="_GoBack"/>
-      <w:bookmarkEnd w:id="0"/>
     </w:p>
     <w:tbl>
       <w:tblPr>
@@ -130,7 +128,6 @@
               </w:rPr>
               <w:t xml:space="preserve">Sistema: </w:t>
             </w:r>
-            <w:proofErr w:type="spellStart"/>
             <w:r>
               <w:rPr>
                 <w:rFonts w:ascii="Arial" w:eastAsia="Times New Roman" w:hAnsi="Arial" w:cs="Arial"/>
@@ -141,7 +138,6 @@
               </w:rPr>
               <w:t>TechnoLucas</w:t>
             </w:r>
-            <w:proofErr w:type="spellEnd"/>
           </w:p>
         </w:tc>
       </w:tr>
@@ -905,31 +901,7 @@
                 <w:shd w:val="clear" w:color="auto" w:fill="FFFFFF"/>
                 <w:lang w:eastAsia="pt-BR"/>
               </w:rPr>
-              <w:t xml:space="preserve">O usuário poderá </w:t>
-            </w:r>
-            <w:proofErr w:type="spellStart"/>
-            <w:r>
-              <w:rPr>
-                <w:rFonts w:ascii="Arial" w:eastAsia="Times New Roman" w:hAnsi="Arial" w:cs="Arial"/>
-                <w:color w:val="000000"/>
-                <w:sz w:val="24"/>
-                <w:szCs w:val="24"/>
-                <w:shd w:val="clear" w:color="auto" w:fill="FFFFFF"/>
-                <w:lang w:eastAsia="pt-BR"/>
-              </w:rPr>
-              <w:t>logar</w:t>
-            </w:r>
-            <w:proofErr w:type="spellEnd"/>
-            <w:r>
-              <w:rPr>
-                <w:rFonts w:ascii="Arial" w:eastAsia="Times New Roman" w:hAnsi="Arial" w:cs="Arial"/>
-                <w:color w:val="000000"/>
-                <w:sz w:val="24"/>
-                <w:szCs w:val="24"/>
-                <w:shd w:val="clear" w:color="auto" w:fill="FFFFFF"/>
-                <w:lang w:eastAsia="pt-BR"/>
-              </w:rPr>
-              <w:t xml:space="preserve"> com seu nome e senha.</w:t>
+              <w:t>O usuário poderá logar com seu nome e senha.</w:t>
             </w:r>
           </w:p>
         </w:tc>
@@ -2056,6 +2028,372 @@
                 <w:lang w:eastAsia="pt-BR"/>
               </w:rPr>
               <w:t>Filtrar os históricos pelo nome do produto.</w:t>
+            </w:r>
+          </w:p>
+        </w:tc>
+      </w:tr>
+      <w:tr>
+        <w:tc>
+          <w:tcPr>
+            <w:tcW w:w="1680" w:type="dxa"/>
+            <w:tcBorders>
+              <w:top w:val="single" w:sz="4" w:space="0" w:color="000000"/>
+              <w:left w:val="single" w:sz="4" w:space="0" w:color="000000"/>
+              <w:bottom w:val="single" w:sz="4" w:space="0" w:color="000000"/>
+              <w:right w:val="single" w:sz="4" w:space="0" w:color="000000"/>
+            </w:tcBorders>
+            <w:shd w:val="clear" w:color="auto" w:fill="FFFFFF"/>
+            <w:tcMar>
+              <w:top w:w="100" w:type="dxa"/>
+              <w:left w:w="100" w:type="dxa"/>
+              <w:bottom w:w="100" w:type="dxa"/>
+              <w:right w:w="100" w:type="dxa"/>
+            </w:tcMar>
+          </w:tcPr>
+          <w:p>
+            <w:pPr>
+              <w:spacing w:after="0" w:line="240" w:lineRule="auto"/>
+              <w:rPr>
+                <w:rFonts w:ascii="Arial" w:eastAsia="Times New Roman" w:hAnsi="Arial" w:cs="Arial"/>
+                <w:color w:val="000000"/>
+                <w:sz w:val="24"/>
+                <w:szCs w:val="24"/>
+                <w:lang w:eastAsia="pt-BR"/>
+              </w:rPr>
+            </w:pPr>
+            <w:r>
+              <w:rPr>
+                <w:rFonts w:ascii="Arial" w:eastAsia="Times New Roman" w:hAnsi="Arial" w:cs="Arial"/>
+                <w:color w:val="000000"/>
+                <w:sz w:val="24"/>
+                <w:szCs w:val="24"/>
+                <w:lang w:eastAsia="pt-BR"/>
+              </w:rPr>
+              <w:t>RF14</w:t>
+            </w:r>
+          </w:p>
+        </w:tc>
+        <w:tc>
+          <w:tcPr>
+            <w:tcW w:w="3360" w:type="dxa"/>
+            <w:tcBorders>
+              <w:top w:val="single" w:sz="4" w:space="0" w:color="000000"/>
+              <w:left w:val="single" w:sz="4" w:space="0" w:color="000000"/>
+              <w:bottom w:val="single" w:sz="4" w:space="0" w:color="000000"/>
+              <w:right w:val="single" w:sz="4" w:space="0" w:color="000000"/>
+            </w:tcBorders>
+            <w:shd w:val="clear" w:color="auto" w:fill="FFFFFF"/>
+            <w:tcMar>
+              <w:top w:w="100" w:type="dxa"/>
+              <w:left w:w="100" w:type="dxa"/>
+              <w:bottom w:w="100" w:type="dxa"/>
+              <w:right w:w="100" w:type="dxa"/>
+            </w:tcMar>
+          </w:tcPr>
+          <w:p>
+            <w:pPr>
+              <w:spacing w:after="0" w:line="240" w:lineRule="auto"/>
+              <w:rPr>
+                <w:rFonts w:ascii="Arial" w:eastAsia="Times New Roman" w:hAnsi="Arial" w:cs="Arial"/>
+                <w:color w:val="000000"/>
+                <w:sz w:val="24"/>
+                <w:szCs w:val="24"/>
+                <w:lang w:eastAsia="pt-BR"/>
+              </w:rPr>
+            </w:pPr>
+            <w:r>
+              <w:rPr>
+                <w:rFonts w:ascii="Arial" w:eastAsia="Times New Roman" w:hAnsi="Arial" w:cs="Arial"/>
+                <w:color w:val="000000"/>
+                <w:sz w:val="24"/>
+                <w:szCs w:val="24"/>
+                <w:lang w:eastAsia="pt-BR"/>
+              </w:rPr>
+              <w:t>Filtrar produtos por quantidade.</w:t>
+            </w:r>
+          </w:p>
+        </w:tc>
+        <w:tc>
+          <w:tcPr>
+            <w:tcW w:w="4440" w:type="dxa"/>
+            <w:tcBorders>
+              <w:top w:val="single" w:sz="4" w:space="0" w:color="000000"/>
+              <w:left w:val="single" w:sz="4" w:space="0" w:color="000000"/>
+              <w:bottom w:val="single" w:sz="4" w:space="0" w:color="000000"/>
+              <w:right w:val="single" w:sz="4" w:space="0" w:color="000000"/>
+            </w:tcBorders>
+            <w:shd w:val="clear" w:color="auto" w:fill="FFFFFF"/>
+            <w:tcMar>
+              <w:top w:w="100" w:type="dxa"/>
+              <w:left w:w="100" w:type="dxa"/>
+              <w:bottom w:w="100" w:type="dxa"/>
+              <w:right w:w="100" w:type="dxa"/>
+            </w:tcMar>
+          </w:tcPr>
+          <w:p>
+            <w:pPr>
+              <w:spacing w:after="0" w:line="240" w:lineRule="auto"/>
+              <w:rPr>
+                <w:rFonts w:ascii="Arial" w:eastAsia="Times New Roman" w:hAnsi="Arial" w:cs="Arial"/>
+                <w:color w:val="000000"/>
+                <w:sz w:val="24"/>
+                <w:szCs w:val="24"/>
+                <w:lang w:eastAsia="pt-BR"/>
+              </w:rPr>
+            </w:pPr>
+            <w:r>
+              <w:rPr>
+                <w:rFonts w:ascii="Arial" w:eastAsia="Times New Roman" w:hAnsi="Arial" w:cs="Arial"/>
+                <w:color w:val="000000"/>
+                <w:sz w:val="24"/>
+                <w:szCs w:val="24"/>
+                <w:lang w:eastAsia="pt-BR"/>
+              </w:rPr>
+              <w:t>Filtrar os produtos pela quantidade que possuem.</w:t>
+            </w:r>
+          </w:p>
+        </w:tc>
+      </w:tr>
+      <w:tr>
+        <w:tc>
+          <w:tcPr>
+            <w:tcW w:w="1680" w:type="dxa"/>
+            <w:tcBorders>
+              <w:top w:val="single" w:sz="4" w:space="0" w:color="000000"/>
+              <w:left w:val="single" w:sz="4" w:space="0" w:color="000000"/>
+              <w:bottom w:val="single" w:sz="4" w:space="0" w:color="000000"/>
+              <w:right w:val="single" w:sz="4" w:space="0" w:color="000000"/>
+            </w:tcBorders>
+            <w:shd w:val="clear" w:color="auto" w:fill="FFFFFF"/>
+            <w:tcMar>
+              <w:top w:w="100" w:type="dxa"/>
+              <w:left w:w="100" w:type="dxa"/>
+              <w:bottom w:w="100" w:type="dxa"/>
+              <w:right w:w="100" w:type="dxa"/>
+            </w:tcMar>
+          </w:tcPr>
+          <w:p>
+            <w:pPr>
+              <w:spacing w:after="0" w:line="240" w:lineRule="auto"/>
+              <w:rPr>
+                <w:rFonts w:ascii="Arial" w:eastAsia="Times New Roman" w:hAnsi="Arial" w:cs="Arial"/>
+                <w:color w:val="000000"/>
+                <w:sz w:val="24"/>
+                <w:szCs w:val="24"/>
+                <w:lang w:eastAsia="pt-BR"/>
+              </w:rPr>
+            </w:pPr>
+            <w:r>
+              <w:rPr>
+                <w:rFonts w:ascii="Arial" w:eastAsia="Times New Roman" w:hAnsi="Arial" w:cs="Arial"/>
+                <w:color w:val="000000"/>
+                <w:sz w:val="24"/>
+                <w:szCs w:val="24"/>
+                <w:lang w:eastAsia="pt-BR"/>
+              </w:rPr>
+              <w:t>RF15</w:t>
+            </w:r>
+          </w:p>
+        </w:tc>
+        <w:tc>
+          <w:tcPr>
+            <w:tcW w:w="3360" w:type="dxa"/>
+            <w:tcBorders>
+              <w:top w:val="single" w:sz="4" w:space="0" w:color="000000"/>
+              <w:left w:val="single" w:sz="4" w:space="0" w:color="000000"/>
+              <w:bottom w:val="single" w:sz="4" w:space="0" w:color="000000"/>
+              <w:right w:val="single" w:sz="4" w:space="0" w:color="000000"/>
+            </w:tcBorders>
+            <w:shd w:val="clear" w:color="auto" w:fill="FFFFFF"/>
+            <w:tcMar>
+              <w:top w:w="100" w:type="dxa"/>
+              <w:left w:w="100" w:type="dxa"/>
+              <w:bottom w:w="100" w:type="dxa"/>
+              <w:right w:w="100" w:type="dxa"/>
+            </w:tcMar>
+          </w:tcPr>
+          <w:p>
+            <w:pPr>
+              <w:spacing w:after="0" w:line="240" w:lineRule="auto"/>
+              <w:rPr>
+                <w:rFonts w:ascii="Arial" w:eastAsia="Times New Roman" w:hAnsi="Arial" w:cs="Arial"/>
+                <w:color w:val="000000"/>
+                <w:sz w:val="24"/>
+                <w:szCs w:val="24"/>
+                <w:lang w:eastAsia="pt-BR"/>
+              </w:rPr>
+            </w:pPr>
+            <w:r>
+              <w:rPr>
+                <w:rFonts w:ascii="Arial" w:eastAsia="Times New Roman" w:hAnsi="Arial" w:cs="Arial"/>
+                <w:color w:val="000000"/>
+                <w:sz w:val="24"/>
+                <w:szCs w:val="24"/>
+                <w:lang w:eastAsia="pt-BR"/>
+              </w:rPr>
+              <w:t>Filtrar produtos por tipo.</w:t>
+            </w:r>
+          </w:p>
+        </w:tc>
+        <w:tc>
+          <w:tcPr>
+            <w:tcW w:w="4440" w:type="dxa"/>
+            <w:tcBorders>
+              <w:top w:val="single" w:sz="4" w:space="0" w:color="000000"/>
+              <w:left w:val="single" w:sz="4" w:space="0" w:color="000000"/>
+              <w:bottom w:val="single" w:sz="4" w:space="0" w:color="000000"/>
+              <w:right w:val="single" w:sz="4" w:space="0" w:color="000000"/>
+            </w:tcBorders>
+            <w:shd w:val="clear" w:color="auto" w:fill="FFFFFF"/>
+            <w:tcMar>
+              <w:top w:w="100" w:type="dxa"/>
+              <w:left w:w="100" w:type="dxa"/>
+              <w:bottom w:w="100" w:type="dxa"/>
+              <w:right w:w="100" w:type="dxa"/>
+            </w:tcMar>
+          </w:tcPr>
+          <w:p>
+            <w:pPr>
+              <w:spacing w:after="0" w:line="240" w:lineRule="auto"/>
+              <w:rPr>
+                <w:rFonts w:ascii="Arial" w:eastAsia="Times New Roman" w:hAnsi="Arial" w:cs="Arial"/>
+                <w:color w:val="000000"/>
+                <w:sz w:val="24"/>
+                <w:szCs w:val="24"/>
+                <w:lang w:eastAsia="pt-BR"/>
+              </w:rPr>
+            </w:pPr>
+            <w:r>
+              <w:rPr>
+                <w:rFonts w:ascii="Arial" w:eastAsia="Times New Roman" w:hAnsi="Arial" w:cs="Arial"/>
+                <w:color w:val="000000"/>
+                <w:sz w:val="24"/>
+                <w:szCs w:val="24"/>
+                <w:lang w:eastAsia="pt-BR"/>
+              </w:rPr>
+              <w:t>Filtrar os produtos pelo tipo (Smartphone, Notebook e SmartTV).</w:t>
+            </w:r>
+          </w:p>
+        </w:tc>
+      </w:tr>
+      <w:tr>
+        <w:tc>
+          <w:tcPr>
+            <w:tcW w:w="1680" w:type="dxa"/>
+            <w:tcBorders>
+              <w:top w:val="single" w:sz="4" w:space="0" w:color="000000"/>
+              <w:left w:val="single" w:sz="4" w:space="0" w:color="000000"/>
+              <w:bottom w:val="single" w:sz="4" w:space="0" w:color="000000"/>
+              <w:right w:val="single" w:sz="4" w:space="0" w:color="000000"/>
+            </w:tcBorders>
+            <w:shd w:val="clear" w:color="auto" w:fill="FFFFFF"/>
+            <w:tcMar>
+              <w:top w:w="100" w:type="dxa"/>
+              <w:left w:w="100" w:type="dxa"/>
+              <w:bottom w:w="100" w:type="dxa"/>
+              <w:right w:w="100" w:type="dxa"/>
+            </w:tcMar>
+          </w:tcPr>
+          <w:p>
+            <w:pPr>
+              <w:spacing w:after="0" w:line="240" w:lineRule="auto"/>
+              <w:rPr>
+                <w:rFonts w:ascii="Arial" w:eastAsia="Times New Roman" w:hAnsi="Arial" w:cs="Arial"/>
+                <w:color w:val="000000"/>
+                <w:sz w:val="24"/>
+                <w:szCs w:val="24"/>
+                <w:lang w:eastAsia="pt-BR"/>
+              </w:rPr>
+            </w:pPr>
+            <w:r>
+              <w:rPr>
+                <w:rFonts w:ascii="Arial" w:eastAsia="Times New Roman" w:hAnsi="Arial" w:cs="Arial"/>
+                <w:color w:val="000000"/>
+                <w:sz w:val="24"/>
+                <w:szCs w:val="24"/>
+                <w:lang w:eastAsia="pt-BR"/>
+              </w:rPr>
+              <w:t>RF16</w:t>
+            </w:r>
+          </w:p>
+        </w:tc>
+        <w:tc>
+          <w:tcPr>
+            <w:tcW w:w="3360" w:type="dxa"/>
+            <w:tcBorders>
+              <w:top w:val="single" w:sz="4" w:space="0" w:color="000000"/>
+              <w:left w:val="single" w:sz="4" w:space="0" w:color="000000"/>
+              <w:bottom w:val="single" w:sz="4" w:space="0" w:color="000000"/>
+              <w:right w:val="single" w:sz="4" w:space="0" w:color="000000"/>
+            </w:tcBorders>
+            <w:shd w:val="clear" w:color="auto" w:fill="FFFFFF"/>
+            <w:tcMar>
+              <w:top w:w="100" w:type="dxa"/>
+              <w:left w:w="100" w:type="dxa"/>
+              <w:bottom w:w="100" w:type="dxa"/>
+              <w:right w:w="100" w:type="dxa"/>
+            </w:tcMar>
+          </w:tcPr>
+          <w:p>
+            <w:pPr>
+              <w:spacing w:after="0" w:line="240" w:lineRule="auto"/>
+              <w:rPr>
+                <w:rFonts w:ascii="Arial" w:eastAsia="Times New Roman" w:hAnsi="Arial" w:cs="Arial"/>
+                <w:color w:val="000000"/>
+                <w:sz w:val="24"/>
+                <w:szCs w:val="24"/>
+                <w:lang w:eastAsia="pt-BR"/>
+              </w:rPr>
+            </w:pPr>
+            <w:r>
+              <w:rPr>
+                <w:rFonts w:ascii="Arial" w:eastAsia="Times New Roman" w:hAnsi="Arial" w:cs="Arial"/>
+                <w:color w:val="000000"/>
+                <w:sz w:val="24"/>
+                <w:szCs w:val="24"/>
+                <w:lang w:eastAsia="pt-BR"/>
+              </w:rPr>
+              <w:t>Filtrar os históricos pelo responsável.</w:t>
+            </w:r>
+          </w:p>
+        </w:tc>
+        <w:tc>
+          <w:tcPr>
+            <w:tcW w:w="4440" w:type="dxa"/>
+            <w:tcBorders>
+              <w:top w:val="single" w:sz="4" w:space="0" w:color="000000"/>
+              <w:left w:val="single" w:sz="4" w:space="0" w:color="000000"/>
+              <w:bottom w:val="single" w:sz="4" w:space="0" w:color="000000"/>
+              <w:right w:val="single" w:sz="4" w:space="0" w:color="000000"/>
+            </w:tcBorders>
+            <w:shd w:val="clear" w:color="auto" w:fill="FFFFFF"/>
+            <w:tcMar>
+              <w:top w:w="100" w:type="dxa"/>
+              <w:left w:w="100" w:type="dxa"/>
+              <w:bottom w:w="100" w:type="dxa"/>
+              <w:right w:w="100" w:type="dxa"/>
+            </w:tcMar>
+          </w:tcPr>
+          <w:p>
+            <w:pPr>
+              <w:spacing w:after="0" w:line="240" w:lineRule="auto"/>
+              <w:rPr>
+                <w:rFonts w:ascii="Arial" w:eastAsia="Times New Roman" w:hAnsi="Arial" w:cs="Arial"/>
+                <w:color w:val="000000"/>
+                <w:sz w:val="24"/>
+                <w:szCs w:val="24"/>
+                <w:lang w:eastAsia="pt-BR"/>
+              </w:rPr>
+            </w:pPr>
+            <w:r>
+              <w:rPr>
+                <w:rFonts w:ascii="Arial" w:eastAsia="Times New Roman" w:hAnsi="Arial" w:cs="Arial"/>
+                <w:color w:val="000000"/>
+                <w:sz w:val="24"/>
+                <w:szCs w:val="24"/>
+                <w:lang w:eastAsia="pt-BR"/>
+              </w:rPr>
+              <w:t>Filtra os históricos a partir do nome do responsável.</w:t>
             </w:r>
           </w:p>
         </w:tc>
@@ -2081,7 +2419,7 @@
 </file>
 
 <file path=word/styles.xml><?xml version="1.0" encoding="utf-8"?>
-<w:styles xmlns:mc="http://schemas.openxmlformats.org/markup-compatibility/2006" xmlns:r="http://schemas.openxmlformats.org/officeDocument/2006/relationships" xmlns:w="http://schemas.openxmlformats.org/wordprocessingml/2006/main" xmlns:w14="http://schemas.microsoft.com/office/word/2010/wordml" xmlns:w15="http://schemas.microsoft.com/office/word/2012/wordml" xmlns:w16cid="http://schemas.microsoft.com/office/word/2016/wordml/cid" xmlns:w16se="http://schemas.microsoft.com/office/word/2015/wordml/symex" mc:Ignorable="w14 w15 w16se w16cid">
+<w:styles xmlns:mc="http://schemas.openxmlformats.org/markup-compatibility/2006" xmlns:r="http://schemas.openxmlformats.org/officeDocument/2006/relationships" xmlns:w="http://schemas.openxmlformats.org/wordprocessingml/2006/main" xmlns:w14="http://schemas.microsoft.com/office/word/2010/wordml" xmlns:w15="http://schemas.microsoft.com/office/word/2012/wordml" xmlns:w16cex="http://schemas.microsoft.com/office/word/2018/wordml/cex" xmlns:w16cid="http://schemas.microsoft.com/office/word/2016/wordml/cid" xmlns:w16="http://schemas.microsoft.com/office/word/2018/wordml" xmlns:w16du="http://schemas.microsoft.com/office/word/2023/wordml/word16du" xmlns:w16sdtdh="http://schemas.microsoft.com/office/word/2020/wordml/sdtdatahash" xmlns:w16sdtfl="http://schemas.microsoft.com/office/word/2024/wordml/sdtformatlock" xmlns:w16se="http://schemas.microsoft.com/office/word/2015/wordml/symex" mc:Ignorable="w14 w15 w16se w16cid w16 w16cex w16sdtdh w16sdtfl w16du">
   <w:docDefaults>
     <w:rPrDefault>
       <w:rPr>
@@ -2097,7 +2435,7 @@
       </w:pPr>
     </w:pPrDefault>
   </w:docDefaults>
-  <w:latentStyles w:defLockedState="0" w:defUIPriority="99" w:defSemiHidden="0" w:defUnhideWhenUsed="0" w:defQFormat="0" w:count="375">
+  <w:latentStyles w:defLockedState="0" w:defUIPriority="99" w:defSemiHidden="0" w:defUnhideWhenUsed="0" w:defQFormat="0" w:count="376">
     <w:lsdException w:name="Normal" w:uiPriority="0" w:qFormat="1"/>
     <w:lsdException w:name="heading 1" w:uiPriority="9" w:qFormat="1"/>
     <w:lsdException w:name="heading 2" w:semiHidden="1" w:uiPriority="9" w:unhideWhenUsed="1" w:qFormat="1"/>
@@ -2473,12 +2811,13 @@
     <w:lsdException w:name="Smart Hyperlink" w:semiHidden="1" w:unhideWhenUsed="1"/>
     <w:lsdException w:name="Hashtag" w:semiHidden="1" w:unhideWhenUsed="1"/>
     <w:lsdException w:name="Unresolved Mention" w:semiHidden="1" w:unhideWhenUsed="1"/>
+    <w:lsdException w:name="Smart Link" w:semiHidden="1" w:unhideWhenUsed="1"/>
   </w:latentStyles>
   <w:style w:type="paragraph" w:default="1" w:styleId="Normal">
     <w:name w:val="Normal"/>
     <w:qFormat/>
   </w:style>
-  <w:style w:type="character" w:default="1" w:styleId="Fontepargpadro">
+  <w:style w:type="character" w:default="1" w:styleId="Tipodeletrapredefinidodopargrafo">
     <w:name w:val="Default Paragraph Font"/>
     <w:uiPriority w:val="1"/>
     <w:semiHidden/>

</xml_diff>